<commit_message>
some name change 2
</commit_message>
<xml_diff>
--- a/Technical Documentation.docx
+++ b/Technical Documentation.docx
@@ -570,7 +570,7 @@
         <w:wordWrap/>
         <w:autoSpaceDE/>
         <w:autoSpaceDN/>
-        <w:ind w:left="1480"/>
+        <w:ind w:left="1160"/>
         <w:rPr>
           <w:sz w:val="24"/>
           <w:szCs w:val="24"/>
@@ -635,7 +635,7 @@
         <w:wordWrap/>
         <w:autoSpaceDE/>
         <w:autoSpaceDN/>
-        <w:ind w:left="1480"/>
+        <w:ind w:left="1160"/>
         <w:rPr>
           <w:sz w:val="24"/>
           <w:szCs w:val="24"/>
@@ -737,7 +737,7 @@
         <w:wordWrap/>
         <w:autoSpaceDE/>
         <w:autoSpaceDN/>
-        <w:ind w:left="1480"/>
+        <w:ind w:left="1160"/>
         <w:jc w:val="left"/>
         <w:rPr>
           <w:rFonts w:hint="eastAsia"/>
@@ -793,7 +793,7 @@
         <w:wordWrap/>
         <w:autoSpaceDE/>
         <w:autoSpaceDN/>
-        <w:ind w:left="1480"/>
+        <w:ind w:left="1160"/>
         <w:rPr>
           <w:sz w:val="24"/>
           <w:szCs w:val="24"/>
@@ -828,7 +828,7 @@
         <w:wordWrap/>
         <w:autoSpaceDE/>
         <w:autoSpaceDN/>
-        <w:ind w:left="1480"/>
+        <w:ind w:left="1160"/>
         <w:rPr>
           <w:sz w:val="24"/>
           <w:szCs w:val="24"/>
@@ -890,7 +890,7 @@
         <w:wordWrap/>
         <w:autoSpaceDE/>
         <w:autoSpaceDN/>
-        <w:ind w:left="1480"/>
+        <w:ind w:leftChars="580" w:left="1160"/>
         <w:rPr>
           <w:sz w:val="24"/>
           <w:szCs w:val="24"/>
@@ -960,7 +960,7 @@
         <w:wordWrap/>
         <w:autoSpaceDE/>
         <w:autoSpaceDN/>
-        <w:ind w:left="1480"/>
+        <w:ind w:leftChars="580" w:left="1160"/>
         <w:rPr>
           <w:sz w:val="24"/>
           <w:szCs w:val="24"/>
@@ -997,7 +997,7 @@
         <w:wordWrap/>
         <w:autoSpaceDE/>
         <w:autoSpaceDN/>
-        <w:ind w:left="1480"/>
+        <w:ind w:leftChars="580" w:left="1160"/>
         <w:rPr>
           <w:sz w:val="24"/>
           <w:szCs w:val="24"/>
@@ -1110,7 +1110,7 @@
         <w:wordWrap/>
         <w:autoSpaceDE/>
         <w:autoSpaceDN/>
-        <w:ind w:left="1480"/>
+        <w:ind w:left="1160"/>
         <w:rPr>
           <w:sz w:val="28"/>
           <w:szCs w:val="28"/>
@@ -1170,7 +1170,7 @@
         <w:wordWrap/>
         <w:autoSpaceDE/>
         <w:autoSpaceDN/>
-        <w:ind w:left="1480"/>
+        <w:ind w:left="1160"/>
         <w:rPr>
           <w:sz w:val="24"/>
           <w:szCs w:val="24"/>
@@ -1206,7 +1206,7 @@
         <w:wordWrap/>
         <w:autoSpaceDE/>
         <w:autoSpaceDN/>
-        <w:ind w:left="1480"/>
+        <w:ind w:left="1160"/>
         <w:rPr>
           <w:sz w:val="24"/>
           <w:szCs w:val="24"/>
@@ -1289,7 +1289,7 @@
         <w:wordWrap/>
         <w:autoSpaceDE/>
         <w:autoSpaceDN/>
-        <w:ind w:left="1480"/>
+        <w:ind w:left="1160"/>
         <w:rPr>
           <w:sz w:val="24"/>
           <w:szCs w:val="24"/>
@@ -1359,19 +1359,13 @@
         <w:wordWrap/>
         <w:autoSpaceDE/>
         <w:autoSpaceDN/>
-        <w:ind w:leftChars="0" w:left="1600"/>
-        <w:rPr>
-          <w:rFonts w:hint="eastAsia"/>
-          <w:sz w:val="24"/>
-          <w:szCs w:val="24"/>
-        </w:rPr>
-      </w:pPr>
-      <w:r>
-        <w:rPr>
-          <w:noProof/>
-        </w:rPr>
-        <w:t xml:space="preserve"> </w:t>
-      </w:r>
+        <w:ind w:leftChars="0" w:firstLine="360"/>
+        <w:rPr>
+          <w:rFonts w:hint="eastAsia"/>
+          <w:sz w:val="24"/>
+          <w:szCs w:val="24"/>
+        </w:rPr>
+      </w:pPr>
       <w:r>
         <w:rPr>
           <w:noProof/>
@@ -1419,7 +1413,7 @@
         <w:wordWrap/>
         <w:autoSpaceDE/>
         <w:autoSpaceDN/>
-        <w:ind w:left="1480"/>
+        <w:ind w:left="1160"/>
         <w:rPr>
           <w:sz w:val="24"/>
           <w:szCs w:val="24"/>
@@ -1489,7 +1483,7 @@
         <w:wordWrap/>
         <w:autoSpaceDE/>
         <w:autoSpaceDN/>
-        <w:ind w:left="1480"/>
+        <w:ind w:left="1160"/>
         <w:rPr>
           <w:sz w:val="24"/>
           <w:szCs w:val="24"/>
@@ -1557,7 +1551,7 @@
         <w:wordWrap/>
         <w:autoSpaceDE/>
         <w:autoSpaceDN/>
-        <w:ind w:left="1480"/>
+        <w:ind w:left="1160"/>
         <w:rPr>
           <w:rFonts w:hint="eastAsia"/>
           <w:sz w:val="24"/>
@@ -1603,7 +1597,7 @@
         <w:wordWrap/>
         <w:autoSpaceDE/>
         <w:autoSpaceDN/>
-        <w:ind w:left="1480"/>
+        <w:ind w:left="1160"/>
         <w:rPr>
           <w:sz w:val="24"/>
           <w:szCs w:val="24"/>
@@ -1688,7 +1682,7 @@
         <w:wordWrap/>
         <w:autoSpaceDE/>
         <w:autoSpaceDN/>
-        <w:ind w:left="1480"/>
+        <w:ind w:left="1160"/>
         <w:rPr>
           <w:sz w:val="24"/>
           <w:szCs w:val="24"/>
@@ -1836,7 +1830,7 @@
         <w:wordWrap/>
         <w:autoSpaceDE/>
         <w:autoSpaceDN/>
-        <w:ind w:left="1480"/>
+        <w:ind w:left="1160"/>
         <w:rPr>
           <w:sz w:val="24"/>
           <w:szCs w:val="24"/>
@@ -1910,7 +1904,7 @@
         <w:wordWrap/>
         <w:autoSpaceDE/>
         <w:autoSpaceDN/>
-        <w:ind w:left="1480"/>
+        <w:ind w:left="1160"/>
         <w:rPr>
           <w:sz w:val="24"/>
           <w:szCs w:val="24"/>
@@ -1921,10 +1915,10 @@
           <w:noProof/>
         </w:rPr>
         <w:drawing>
-          <wp:inline distT="0" distB="0" distL="0" distR="0" wp14:anchorId="15B8C769" wp14:editId="475A84C3">
-            <wp:extent cx="4489050" cy="3220085"/>
-            <wp:effectExtent l="0" t="0" r="6985" b="0"/>
-            <wp:docPr id="5" name="그림 5"/>
+          <wp:inline distT="0" distB="0" distL="0" distR="0" wp14:anchorId="2D92C9D4" wp14:editId="5DBA005A">
+            <wp:extent cx="5426183" cy="3660140"/>
+            <wp:effectExtent l="0" t="0" r="3175" b="0"/>
+            <wp:docPr id="9" name="그림 9"/>
             <wp:cNvGraphicFramePr>
               <a:graphicFrameLocks xmlns:a="http://schemas.openxmlformats.org/drawingml/2006/main" noChangeAspect="1"/>
             </wp:cNvGraphicFramePr>
@@ -1944,7 +1938,7 @@
                   <pic:spPr>
                     <a:xfrm>
                       <a:off x="0" y="0"/>
-                      <a:ext cx="4497148" cy="3225894"/>
+                      <a:ext cx="5457424" cy="3681213"/>
                     </a:xfrm>
                     <a:prstGeom prst="rect">
                       <a:avLst/>
@@ -1963,7 +1957,7 @@
         <w:wordWrap/>
         <w:autoSpaceDE/>
         <w:autoSpaceDN/>
-        <w:ind w:left="1480"/>
+        <w:ind w:left="1160"/>
         <w:rPr>
           <w:sz w:val="24"/>
           <w:szCs w:val="24"/>
@@ -2042,7 +2036,7 @@
         <w:wordWrap/>
         <w:autoSpaceDE/>
         <w:autoSpaceDN/>
-        <w:ind w:left="1480"/>
+        <w:ind w:left="1160"/>
         <w:rPr>
           <w:sz w:val="24"/>
           <w:szCs w:val="24"/>
@@ -2174,7 +2168,7 @@
         <w:wordWrap/>
         <w:autoSpaceDE/>
         <w:autoSpaceDN/>
-        <w:ind w:left="1480"/>
+        <w:ind w:left="1160"/>
         <w:rPr>
           <w:sz w:val="24"/>
           <w:szCs w:val="24"/>
@@ -2326,7 +2320,7 @@
         <w:wordWrap/>
         <w:autoSpaceDE/>
         <w:autoSpaceDN/>
-        <w:ind w:left="1480"/>
+        <w:ind w:left="1160"/>
         <w:rPr>
           <w:rFonts w:hint="eastAsia"/>
           <w:sz w:val="24"/>
@@ -2338,10 +2332,10 @@
           <w:noProof/>
         </w:rPr>
         <w:drawing>
-          <wp:inline distT="0" distB="0" distL="0" distR="0" wp14:anchorId="68F80D8F" wp14:editId="52FDDC9D">
-            <wp:extent cx="5216198" cy="3371850"/>
-            <wp:effectExtent l="0" t="0" r="3810" b="0"/>
-            <wp:docPr id="6" name="그림 6"/>
+          <wp:inline distT="0" distB="0" distL="0" distR="0" wp14:anchorId="53CE5A81" wp14:editId="5A3A59E6">
+            <wp:extent cx="5195259" cy="3038475"/>
+            <wp:effectExtent l="0" t="0" r="5715" b="0"/>
+            <wp:docPr id="7" name="그림 7"/>
             <wp:cNvGraphicFramePr>
               <a:graphicFrameLocks xmlns:a="http://schemas.openxmlformats.org/drawingml/2006/main" noChangeAspect="1"/>
             </wp:cNvGraphicFramePr>
@@ -2361,7 +2355,7 @@
                   <pic:spPr>
                     <a:xfrm>
                       <a:off x="0" y="0"/>
-                      <a:ext cx="5219070" cy="3373707"/>
+                      <a:ext cx="5217572" cy="3051525"/>
                     </a:xfrm>
                     <a:prstGeom prst="rect">
                       <a:avLst/>
@@ -2380,7 +2374,7 @@
         <w:wordWrap/>
         <w:autoSpaceDE/>
         <w:autoSpaceDN/>
-        <w:ind w:left="1480"/>
+        <w:ind w:left="1160"/>
         <w:rPr>
           <w:sz w:val="24"/>
           <w:szCs w:val="24"/>
@@ -2423,7 +2417,7 @@
         <w:wordWrap/>
         <w:autoSpaceDE/>
         <w:autoSpaceDN/>
-        <w:ind w:left="1480"/>
+        <w:ind w:left="1160"/>
         <w:rPr>
           <w:sz w:val="24"/>
           <w:szCs w:val="24"/>
@@ -2477,7 +2471,7 @@
         <w:wordWrap/>
         <w:autoSpaceDE/>
         <w:autoSpaceDN/>
-        <w:ind w:left="1480"/>
+        <w:ind w:left="1160"/>
         <w:rPr>
           <w:sz w:val="24"/>
           <w:szCs w:val="24"/>
@@ -2566,7 +2560,7 @@
         <w:wordWrap/>
         <w:autoSpaceDE/>
         <w:autoSpaceDN/>
-        <w:ind w:left="1480"/>
+        <w:ind w:left="1160"/>
         <w:rPr>
           <w:sz w:val="24"/>
           <w:szCs w:val="24"/>
@@ -2630,18 +2624,15 @@
         </w:rPr>
         <w:t>의 이동 경로를 구할 때 사용하지 못하도록 합니다.</w:t>
       </w:r>
-      <w:bookmarkStart w:id="0" w:name="_GoBack"/>
-      <w:bookmarkEnd w:id="0"/>
-    </w:p>
-    <w:p>
-      <w:pPr>
-        <w:widowControl/>
-        <w:wordWrap/>
-        <w:autoSpaceDE/>
-        <w:autoSpaceDN/>
-        <w:ind w:left="1480"/>
-        <w:rPr>
-          <w:rFonts w:hint="eastAsia"/>
+    </w:p>
+    <w:p>
+      <w:pPr>
+        <w:widowControl/>
+        <w:wordWrap/>
+        <w:autoSpaceDE/>
+        <w:autoSpaceDN/>
+        <w:ind w:left="1160"/>
+        <w:rPr>
           <w:sz w:val="24"/>
           <w:szCs w:val="24"/>
         </w:rPr>
@@ -2670,6 +2661,928 @@
           <w:szCs w:val="24"/>
         </w:rPr>
         <w:t>은 도형을 색을 저장합니다.</w:t>
+      </w:r>
+    </w:p>
+    <w:p>
+      <w:pPr>
+        <w:widowControl/>
+        <w:wordWrap/>
+        <w:autoSpaceDE/>
+        <w:autoSpaceDN/>
+        <w:rPr>
+          <w:sz w:val="24"/>
+          <w:szCs w:val="24"/>
+        </w:rPr>
+      </w:pPr>
+      <w:r>
+        <w:rPr>
+          <w:sz w:val="24"/>
+          <w:szCs w:val="24"/>
+        </w:rPr>
+        <w:br w:type="page"/>
+      </w:r>
+    </w:p>
+    <w:p>
+      <w:pPr>
+        <w:pStyle w:val="a3"/>
+        <w:widowControl/>
+        <w:numPr>
+          <w:ilvl w:val="0"/>
+          <w:numId w:val="12"/>
+        </w:numPr>
+        <w:wordWrap/>
+        <w:autoSpaceDE/>
+        <w:autoSpaceDN/>
+        <w:ind w:leftChars="0"/>
+        <w:rPr>
+          <w:sz w:val="24"/>
+          <w:szCs w:val="24"/>
+        </w:rPr>
+      </w:pPr>
+      <w:proofErr w:type="spellStart"/>
+      <w:r>
+        <w:rPr>
+          <w:rFonts w:hint="eastAsia"/>
+          <w:sz w:val="24"/>
+          <w:szCs w:val="24"/>
+        </w:rPr>
+        <w:lastRenderedPageBreak/>
+        <w:t>ActerCanGoObject</w:t>
+      </w:r>
+      <w:proofErr w:type="spellEnd"/>
+      <w:r>
+        <w:rPr>
+          <w:rFonts w:hint="eastAsia"/>
+          <w:sz w:val="24"/>
+          <w:szCs w:val="24"/>
+        </w:rPr>
+        <w:t>를 상속하는 도형 예시</w:t>
+      </w:r>
+    </w:p>
+    <w:p>
+      <w:pPr>
+        <w:widowControl/>
+        <w:wordWrap/>
+        <w:autoSpaceDE/>
+        <w:autoSpaceDN/>
+        <w:ind w:left="1160"/>
+        <w:rPr>
+          <w:sz w:val="24"/>
+          <w:szCs w:val="24"/>
+        </w:rPr>
+      </w:pPr>
+      <w:r>
+        <w:rPr>
+          <w:noProof/>
+        </w:rPr>
+        <w:drawing>
+          <wp:inline distT="0" distB="0" distL="0" distR="0" wp14:anchorId="0864DBFC" wp14:editId="6F9B38CB">
+            <wp:extent cx="5418495" cy="5226685"/>
+            <wp:effectExtent l="0" t="0" r="0" b="0"/>
+            <wp:docPr id="10" name="그림 10"/>
+            <wp:cNvGraphicFramePr>
+              <a:graphicFrameLocks xmlns:a="http://schemas.openxmlformats.org/drawingml/2006/main" noChangeAspect="1"/>
+            </wp:cNvGraphicFramePr>
+            <a:graphic xmlns:a="http://schemas.openxmlformats.org/drawingml/2006/main">
+              <a:graphicData uri="http://schemas.openxmlformats.org/drawingml/2006/picture">
+                <pic:pic xmlns:pic="http://schemas.openxmlformats.org/drawingml/2006/picture">
+                  <pic:nvPicPr>
+                    <pic:cNvPr id="1" name=""/>
+                    <pic:cNvPicPr/>
+                  </pic:nvPicPr>
+                  <pic:blipFill>
+                    <a:blip r:embed="rId9"/>
+                    <a:stretch>
+                      <a:fillRect/>
+                    </a:stretch>
+                  </pic:blipFill>
+                  <pic:spPr>
+                    <a:xfrm>
+                      <a:off x="0" y="0"/>
+                      <a:ext cx="5427040" cy="5234928"/>
+                    </a:xfrm>
+                    <a:prstGeom prst="rect">
+                      <a:avLst/>
+                    </a:prstGeom>
+                  </pic:spPr>
+                </pic:pic>
+              </a:graphicData>
+            </a:graphic>
+          </wp:inline>
+        </w:drawing>
+      </w:r>
+    </w:p>
+    <w:p>
+      <w:pPr>
+        <w:widowControl/>
+        <w:wordWrap/>
+        <w:autoSpaceDE/>
+        <w:autoSpaceDN/>
+        <w:ind w:left="1160"/>
+        <w:rPr>
+          <w:sz w:val="24"/>
+          <w:szCs w:val="24"/>
+        </w:rPr>
+      </w:pPr>
+      <w:r>
+        <w:rPr>
+          <w:rFonts w:hint="eastAsia"/>
+          <w:sz w:val="24"/>
+          <w:szCs w:val="24"/>
+        </w:rPr>
+        <w:t>-</w:t>
+      </w:r>
+      <w:r>
+        <w:rPr>
+          <w:rFonts w:hint="eastAsia"/>
+          <w:sz w:val="24"/>
+          <w:szCs w:val="24"/>
+        </w:rPr>
+        <w:t xml:space="preserve"> VAO와 VBO를 삼각형과 도형의 테두리를 그릴 선으로 구분하여 저장하며 </w:t>
+      </w:r>
+      <w:proofErr w:type="spellStart"/>
+      <w:r>
+        <w:rPr>
+          <w:sz w:val="24"/>
+          <w:szCs w:val="24"/>
+        </w:rPr>
+        <w:t>MakeBuffer</w:t>
+      </w:r>
+      <w:proofErr w:type="spellEnd"/>
+      <w:r>
+        <w:rPr>
+          <w:rFonts w:hint="eastAsia"/>
+          <w:sz w:val="24"/>
+          <w:szCs w:val="24"/>
+        </w:rPr>
+        <w:t>에서 수행합니다.</w:t>
+      </w:r>
+    </w:p>
+    <w:p>
+      <w:pPr>
+        <w:widowControl/>
+        <w:wordWrap/>
+        <w:autoSpaceDE/>
+        <w:autoSpaceDN/>
+        <w:ind w:left="1160"/>
+        <w:rPr>
+          <w:sz w:val="24"/>
+          <w:szCs w:val="24"/>
+        </w:rPr>
+      </w:pPr>
+      <w:r>
+        <w:rPr>
+          <w:sz w:val="24"/>
+          <w:szCs w:val="24"/>
+        </w:rPr>
+        <w:t xml:space="preserve">- </w:t>
+      </w:r>
+      <w:proofErr w:type="spellStart"/>
+      <w:r>
+        <w:rPr>
+          <w:rFonts w:hint="eastAsia"/>
+          <w:sz w:val="24"/>
+          <w:szCs w:val="24"/>
+        </w:rPr>
+        <w:t>curr_face_ver</w:t>
+      </w:r>
+      <w:proofErr w:type="spellEnd"/>
+      <w:r>
+        <w:rPr>
+          <w:rFonts w:hint="eastAsia"/>
+          <w:sz w:val="24"/>
+          <w:szCs w:val="24"/>
+        </w:rPr>
+        <w:t xml:space="preserve">를 구하기 위한 </w:t>
+      </w:r>
+      <w:proofErr w:type="spellStart"/>
+      <w:r>
+        <w:rPr>
+          <w:sz w:val="24"/>
+          <w:szCs w:val="24"/>
+        </w:rPr>
+        <w:t>base_face_ver</w:t>
+      </w:r>
+      <w:proofErr w:type="spellEnd"/>
+      <w:r>
+        <w:rPr>
+          <w:rFonts w:hint="eastAsia"/>
+          <w:sz w:val="24"/>
+          <w:szCs w:val="24"/>
+        </w:rPr>
+        <w:t xml:space="preserve">와 </w:t>
+      </w:r>
+      <w:proofErr w:type="spellStart"/>
+      <w:r>
+        <w:rPr>
+          <w:sz w:val="24"/>
+          <w:szCs w:val="24"/>
+        </w:rPr>
+        <w:t>curr_nrm_vec</w:t>
+      </w:r>
+      <w:proofErr w:type="spellEnd"/>
+      <w:r>
+        <w:rPr>
+          <w:rFonts w:hint="eastAsia"/>
+          <w:sz w:val="24"/>
+          <w:szCs w:val="24"/>
+        </w:rPr>
+        <w:t xml:space="preserve">를 </w:t>
+      </w:r>
+      <w:proofErr w:type="spellStart"/>
+      <w:r>
+        <w:rPr>
+          <w:rFonts w:hint="eastAsia"/>
+          <w:sz w:val="24"/>
+          <w:szCs w:val="24"/>
+        </w:rPr>
+        <w:t>구하기위한</w:t>
+      </w:r>
+      <w:proofErr w:type="spellEnd"/>
+      <w:r>
+        <w:rPr>
+          <w:rFonts w:hint="eastAsia"/>
+          <w:sz w:val="24"/>
+          <w:szCs w:val="24"/>
+        </w:rPr>
+        <w:t xml:space="preserve"> </w:t>
+      </w:r>
+      <w:proofErr w:type="spellStart"/>
+      <w:r>
+        <w:rPr>
+          <w:sz w:val="24"/>
+          <w:szCs w:val="24"/>
+        </w:rPr>
+        <w:t>base_nrm_vec</w:t>
+      </w:r>
+      <w:proofErr w:type="spellEnd"/>
+      <w:r>
+        <w:rPr>
+          <w:rFonts w:hint="eastAsia"/>
+          <w:sz w:val="24"/>
+          <w:szCs w:val="24"/>
+        </w:rPr>
+        <w:t>입니다.</w:t>
+      </w:r>
+    </w:p>
+    <w:p>
+      <w:pPr>
+        <w:widowControl/>
+        <w:wordWrap/>
+        <w:autoSpaceDE/>
+        <w:autoSpaceDN/>
+        <w:ind w:left="1160"/>
+        <w:rPr>
+          <w:sz w:val="24"/>
+          <w:szCs w:val="24"/>
+        </w:rPr>
+      </w:pPr>
+      <w:r>
+        <w:rPr>
+          <w:sz w:val="24"/>
+          <w:szCs w:val="24"/>
+        </w:rPr>
+        <w:t xml:space="preserve">- </w:t>
+      </w:r>
+      <w:r>
+        <w:rPr>
+          <w:rFonts w:hint="eastAsia"/>
+          <w:sz w:val="24"/>
+          <w:szCs w:val="24"/>
+        </w:rPr>
+        <w:t>face에 대한 정보를 가진 상수들도 저장합니다.</w:t>
+      </w:r>
+    </w:p>
+    <w:p>
+      <w:pPr>
+        <w:widowControl/>
+        <w:wordWrap/>
+        <w:autoSpaceDE/>
+        <w:autoSpaceDN/>
+        <w:ind w:left="1160"/>
+        <w:rPr>
+          <w:sz w:val="24"/>
+          <w:szCs w:val="24"/>
+        </w:rPr>
+      </w:pPr>
+      <w:r>
+        <w:rPr>
+          <w:rFonts w:hint="eastAsia"/>
+          <w:sz w:val="24"/>
+          <w:szCs w:val="24"/>
+        </w:rPr>
+        <w:t xml:space="preserve">- 설명한 값들은 </w:t>
+      </w:r>
+      <w:r>
+        <w:rPr>
+          <w:sz w:val="24"/>
+          <w:szCs w:val="24"/>
+        </w:rPr>
+        <w:t>Cube</w:t>
+      </w:r>
+      <w:r>
+        <w:rPr>
+          <w:rFonts w:hint="eastAsia"/>
+          <w:sz w:val="24"/>
+          <w:szCs w:val="24"/>
+        </w:rPr>
+        <w:t xml:space="preserve">라는 </w:t>
+      </w:r>
+      <w:r>
+        <w:rPr>
+          <w:sz w:val="24"/>
+          <w:szCs w:val="24"/>
+        </w:rPr>
+        <w:t>c</w:t>
+      </w:r>
+      <w:r>
+        <w:rPr>
+          <w:rFonts w:hint="eastAsia"/>
+          <w:sz w:val="24"/>
+          <w:szCs w:val="24"/>
+        </w:rPr>
+        <w:t xml:space="preserve">lass에 단 하나씩만 필요하므로 </w:t>
+      </w:r>
+      <w:r>
+        <w:rPr>
+          <w:sz w:val="24"/>
+          <w:szCs w:val="24"/>
+        </w:rPr>
+        <w:t>static</w:t>
+      </w:r>
+      <w:r>
+        <w:rPr>
+          <w:rFonts w:hint="eastAsia"/>
+          <w:sz w:val="24"/>
+          <w:szCs w:val="24"/>
+        </w:rPr>
+        <w:t>으로 지정했습니다.</w:t>
+      </w:r>
+    </w:p>
+    <w:p>
+      <w:pPr>
+        <w:widowControl/>
+        <w:wordWrap/>
+        <w:autoSpaceDE/>
+        <w:autoSpaceDN/>
+        <w:rPr>
+          <w:sz w:val="24"/>
+          <w:szCs w:val="24"/>
+        </w:rPr>
+      </w:pPr>
+      <w:r>
+        <w:rPr>
+          <w:sz w:val="24"/>
+          <w:szCs w:val="24"/>
+        </w:rPr>
+        <w:br w:type="page"/>
+      </w:r>
+    </w:p>
+    <w:p>
+      <w:pPr>
+        <w:pStyle w:val="a3"/>
+        <w:widowControl/>
+        <w:numPr>
+          <w:ilvl w:val="0"/>
+          <w:numId w:val="13"/>
+        </w:numPr>
+        <w:wordWrap/>
+        <w:autoSpaceDE/>
+        <w:autoSpaceDN/>
+        <w:ind w:leftChars="0"/>
+        <w:rPr>
+          <w:sz w:val="24"/>
+          <w:szCs w:val="24"/>
+        </w:rPr>
+      </w:pPr>
+      <w:proofErr w:type="spellStart"/>
+      <w:r>
+        <w:rPr>
+          <w:rFonts w:hint="eastAsia"/>
+          <w:sz w:val="24"/>
+          <w:szCs w:val="24"/>
+        </w:rPr>
+        <w:lastRenderedPageBreak/>
+        <w:t>MoveDrc</w:t>
+      </w:r>
+      <w:proofErr w:type="spellEnd"/>
+    </w:p>
+    <w:p>
+      <w:pPr>
+        <w:widowControl/>
+        <w:wordWrap/>
+        <w:autoSpaceDE/>
+        <w:autoSpaceDN/>
+        <w:ind w:left="1160"/>
+        <w:rPr>
+          <w:sz w:val="24"/>
+          <w:szCs w:val="24"/>
+        </w:rPr>
+      </w:pPr>
+      <w:r>
+        <w:rPr>
+          <w:noProof/>
+        </w:rPr>
+        <w:drawing>
+          <wp:inline distT="0" distB="0" distL="0" distR="0" wp14:anchorId="769EAA28" wp14:editId="6FE0FC26">
+            <wp:extent cx="4695825" cy="3533775"/>
+            <wp:effectExtent l="0" t="0" r="9525" b="9525"/>
+            <wp:docPr id="11" name="그림 11"/>
+            <wp:cNvGraphicFramePr>
+              <a:graphicFrameLocks xmlns:a="http://schemas.openxmlformats.org/drawingml/2006/main" noChangeAspect="1"/>
+            </wp:cNvGraphicFramePr>
+            <a:graphic xmlns:a="http://schemas.openxmlformats.org/drawingml/2006/main">
+              <a:graphicData uri="http://schemas.openxmlformats.org/drawingml/2006/picture">
+                <pic:pic xmlns:pic="http://schemas.openxmlformats.org/drawingml/2006/picture">
+                  <pic:nvPicPr>
+                    <pic:cNvPr id="1" name=""/>
+                    <pic:cNvPicPr/>
+                  </pic:nvPicPr>
+                  <pic:blipFill>
+                    <a:blip r:embed="rId10"/>
+                    <a:stretch>
+                      <a:fillRect/>
+                    </a:stretch>
+                  </pic:blipFill>
+                  <pic:spPr>
+                    <a:xfrm>
+                      <a:off x="0" y="0"/>
+                      <a:ext cx="4695825" cy="3533775"/>
+                    </a:xfrm>
+                    <a:prstGeom prst="rect">
+                      <a:avLst/>
+                    </a:prstGeom>
+                  </pic:spPr>
+                </pic:pic>
+              </a:graphicData>
+            </a:graphic>
+          </wp:inline>
+        </w:drawing>
+      </w:r>
+    </w:p>
+    <w:p>
+      <w:pPr>
+        <w:widowControl/>
+        <w:wordWrap/>
+        <w:autoSpaceDE/>
+        <w:autoSpaceDN/>
+        <w:ind w:left="1160"/>
+        <w:rPr>
+          <w:sz w:val="24"/>
+          <w:szCs w:val="24"/>
+        </w:rPr>
+      </w:pPr>
+      <w:r>
+        <w:rPr>
+          <w:rFonts w:hint="eastAsia"/>
+          <w:sz w:val="24"/>
+          <w:szCs w:val="24"/>
+        </w:rPr>
+        <w:t>-</w:t>
+      </w:r>
+      <w:r>
+        <w:rPr>
+          <w:rFonts w:hint="eastAsia"/>
+          <w:sz w:val="24"/>
+          <w:szCs w:val="24"/>
+        </w:rPr>
+        <w:t xml:space="preserve"> 면에서 </w:t>
+      </w:r>
+      <w:proofErr w:type="spellStart"/>
+      <w:r>
+        <w:rPr>
+          <w:sz w:val="24"/>
+          <w:szCs w:val="24"/>
+        </w:rPr>
+        <w:t>acter</w:t>
+      </w:r>
+      <w:proofErr w:type="spellEnd"/>
+      <w:r>
+        <w:rPr>
+          <w:rFonts w:hint="eastAsia"/>
+          <w:sz w:val="24"/>
+          <w:szCs w:val="24"/>
+        </w:rPr>
+        <w:t xml:space="preserve">가 이동할 </w:t>
+      </w:r>
+      <w:r>
+        <w:rPr>
+          <w:sz w:val="24"/>
+          <w:szCs w:val="24"/>
+        </w:rPr>
+        <w:t>direction</w:t>
+      </w:r>
+      <w:r>
+        <w:rPr>
+          <w:rFonts w:hint="eastAsia"/>
+          <w:sz w:val="24"/>
+          <w:szCs w:val="24"/>
+        </w:rPr>
+        <w:t xml:space="preserve"> vector를 만들기 위한 정보입니다.</w:t>
+      </w:r>
+    </w:p>
+    <w:p>
+      <w:pPr>
+        <w:pStyle w:val="a3"/>
+        <w:widowControl/>
+        <w:numPr>
+          <w:ilvl w:val="0"/>
+          <w:numId w:val="13"/>
+        </w:numPr>
+        <w:wordWrap/>
+        <w:autoSpaceDE/>
+        <w:autoSpaceDN/>
+        <w:ind w:leftChars="0"/>
+        <w:rPr>
+          <w:sz w:val="24"/>
+          <w:szCs w:val="24"/>
+        </w:rPr>
+      </w:pPr>
+      <w:r>
+        <w:rPr>
+          <w:rFonts w:hint="eastAsia"/>
+          <w:sz w:val="24"/>
+          <w:szCs w:val="24"/>
+        </w:rPr>
+        <w:t>Ornament</w:t>
+      </w:r>
+    </w:p>
+    <w:p>
+      <w:pPr>
+        <w:widowControl/>
+        <w:wordWrap/>
+        <w:autoSpaceDE/>
+        <w:autoSpaceDN/>
+        <w:ind w:left="1160"/>
+        <w:rPr>
+          <w:rFonts w:hint="eastAsia"/>
+          <w:sz w:val="24"/>
+          <w:szCs w:val="24"/>
+        </w:rPr>
+      </w:pPr>
+      <w:r>
+        <w:rPr>
+          <w:noProof/>
+        </w:rPr>
+        <w:drawing>
+          <wp:inline distT="0" distB="0" distL="0" distR="0" wp14:anchorId="1584BFE0" wp14:editId="07134D3D">
+            <wp:extent cx="5199096" cy="2051685"/>
+            <wp:effectExtent l="0" t="0" r="1905" b="5715"/>
+            <wp:docPr id="12" name="그림 12"/>
+            <wp:cNvGraphicFramePr>
+              <a:graphicFrameLocks xmlns:a="http://schemas.openxmlformats.org/drawingml/2006/main" noChangeAspect="1"/>
+            </wp:cNvGraphicFramePr>
+            <a:graphic xmlns:a="http://schemas.openxmlformats.org/drawingml/2006/main">
+              <a:graphicData uri="http://schemas.openxmlformats.org/drawingml/2006/picture">
+                <pic:pic xmlns:pic="http://schemas.openxmlformats.org/drawingml/2006/picture">
+                  <pic:nvPicPr>
+                    <pic:cNvPr id="1" name=""/>
+                    <pic:cNvPicPr/>
+                  </pic:nvPicPr>
+                  <pic:blipFill>
+                    <a:blip r:embed="rId11"/>
+                    <a:stretch>
+                      <a:fillRect/>
+                    </a:stretch>
+                  </pic:blipFill>
+                  <pic:spPr>
+                    <a:xfrm>
+                      <a:off x="0" y="0"/>
+                      <a:ext cx="5215055" cy="2057983"/>
+                    </a:xfrm>
+                    <a:prstGeom prst="rect">
+                      <a:avLst/>
+                    </a:prstGeom>
+                  </pic:spPr>
+                </pic:pic>
+              </a:graphicData>
+            </a:graphic>
+          </wp:inline>
+        </w:drawing>
+      </w:r>
+    </w:p>
+    <w:p>
+      <w:pPr>
+        <w:widowControl/>
+        <w:wordWrap/>
+        <w:autoSpaceDE/>
+        <w:autoSpaceDN/>
+        <w:ind w:left="1160"/>
+        <w:rPr>
+          <w:sz w:val="24"/>
+          <w:szCs w:val="24"/>
+        </w:rPr>
+      </w:pPr>
+      <w:r>
+        <w:rPr>
+          <w:rFonts w:hint="eastAsia"/>
+          <w:sz w:val="24"/>
+          <w:szCs w:val="24"/>
+        </w:rPr>
+        <w:t>-</w:t>
+      </w:r>
+      <w:r>
+        <w:rPr>
+          <w:rFonts w:hint="eastAsia"/>
+          <w:sz w:val="24"/>
+          <w:szCs w:val="24"/>
+        </w:rPr>
+        <w:t xml:space="preserve"> Ornament는 </w:t>
+      </w:r>
+      <w:r>
+        <w:rPr>
+          <w:sz w:val="24"/>
+          <w:szCs w:val="24"/>
+        </w:rPr>
+        <w:t>Shape</w:t>
+      </w:r>
+      <w:r>
+        <w:rPr>
+          <w:rFonts w:hint="eastAsia"/>
+          <w:sz w:val="24"/>
+          <w:szCs w:val="24"/>
+        </w:rPr>
+        <w:t>만 상속합니다.</w:t>
+      </w:r>
+    </w:p>
+    <w:p>
+      <w:pPr>
+        <w:widowControl/>
+        <w:wordWrap/>
+        <w:autoSpaceDE/>
+        <w:autoSpaceDN/>
+        <w:ind w:left="1160"/>
+        <w:rPr>
+          <w:sz w:val="24"/>
+          <w:szCs w:val="24"/>
+        </w:rPr>
+      </w:pPr>
+      <w:r>
+        <w:rPr>
+          <w:sz w:val="24"/>
+          <w:szCs w:val="24"/>
+        </w:rPr>
+        <w:t xml:space="preserve">- </w:t>
+      </w:r>
+      <w:r>
+        <w:rPr>
+          <w:rFonts w:hint="eastAsia"/>
+          <w:sz w:val="24"/>
+          <w:szCs w:val="24"/>
+        </w:rPr>
+        <w:t xml:space="preserve">특이한 동작이 없으므로 </w:t>
+      </w:r>
+      <w:r>
+        <w:rPr>
+          <w:sz w:val="24"/>
+          <w:szCs w:val="24"/>
+        </w:rPr>
+        <w:t>object</w:t>
+      </w:r>
+      <w:r>
+        <w:rPr>
+          <w:rFonts w:hint="eastAsia"/>
+          <w:sz w:val="24"/>
+          <w:szCs w:val="24"/>
+        </w:rPr>
+        <w:t>의 색깔만 저장합니다.</w:t>
+      </w:r>
+    </w:p>
+    <w:p>
+      <w:pPr>
+        <w:widowControl/>
+        <w:wordWrap/>
+        <w:autoSpaceDE/>
+        <w:autoSpaceDN/>
+        <w:rPr>
+          <w:sz w:val="24"/>
+          <w:szCs w:val="24"/>
+        </w:rPr>
+      </w:pPr>
+      <w:r>
+        <w:rPr>
+          <w:sz w:val="24"/>
+          <w:szCs w:val="24"/>
+        </w:rPr>
+        <w:br w:type="page"/>
+      </w:r>
+    </w:p>
+    <w:p>
+      <w:pPr>
+        <w:pStyle w:val="a3"/>
+        <w:widowControl/>
+        <w:numPr>
+          <w:ilvl w:val="0"/>
+          <w:numId w:val="13"/>
+        </w:numPr>
+        <w:wordWrap/>
+        <w:autoSpaceDE/>
+        <w:autoSpaceDN/>
+        <w:ind w:leftChars="0"/>
+        <w:rPr>
+          <w:sz w:val="24"/>
+          <w:szCs w:val="24"/>
+        </w:rPr>
+      </w:pPr>
+      <w:r>
+        <w:rPr>
+          <w:rFonts w:hint="eastAsia"/>
+          <w:sz w:val="24"/>
+          <w:szCs w:val="24"/>
+        </w:rPr>
+        <w:lastRenderedPageBreak/>
+        <w:t>Ornament</w:t>
+      </w:r>
+      <w:r>
+        <w:rPr>
+          <w:rFonts w:hint="eastAsia"/>
+          <w:sz w:val="24"/>
+          <w:szCs w:val="24"/>
+        </w:rPr>
+        <w:t xml:space="preserve">를 상속하는 </w:t>
+      </w:r>
+      <w:r>
+        <w:rPr>
+          <w:sz w:val="24"/>
+          <w:szCs w:val="24"/>
+        </w:rPr>
+        <w:t xml:space="preserve">class </w:t>
+      </w:r>
+      <w:r>
+        <w:rPr>
+          <w:rFonts w:hint="eastAsia"/>
+          <w:sz w:val="24"/>
+          <w:szCs w:val="24"/>
+        </w:rPr>
+        <w:t>예시</w:t>
+      </w:r>
+    </w:p>
+    <w:p>
+      <w:pPr>
+        <w:widowControl/>
+        <w:wordWrap/>
+        <w:autoSpaceDE/>
+        <w:autoSpaceDN/>
+        <w:ind w:left="1160"/>
+        <w:rPr>
+          <w:sz w:val="24"/>
+          <w:szCs w:val="24"/>
+        </w:rPr>
+      </w:pPr>
+      <w:r>
+        <w:rPr>
+          <w:noProof/>
+        </w:rPr>
+        <w:drawing>
+          <wp:inline distT="0" distB="0" distL="0" distR="0" wp14:anchorId="6B6B655D" wp14:editId="255F1BAF">
+            <wp:extent cx="4124325" cy="2743200"/>
+            <wp:effectExtent l="0" t="0" r="9525" b="0"/>
+            <wp:docPr id="13" name="그림 13"/>
+            <wp:cNvGraphicFramePr>
+              <a:graphicFrameLocks xmlns:a="http://schemas.openxmlformats.org/drawingml/2006/main" noChangeAspect="1"/>
+            </wp:cNvGraphicFramePr>
+            <a:graphic xmlns:a="http://schemas.openxmlformats.org/drawingml/2006/main">
+              <a:graphicData uri="http://schemas.openxmlformats.org/drawingml/2006/picture">
+                <pic:pic xmlns:pic="http://schemas.openxmlformats.org/drawingml/2006/picture">
+                  <pic:nvPicPr>
+                    <pic:cNvPr id="1" name=""/>
+                    <pic:cNvPicPr/>
+                  </pic:nvPicPr>
+                  <pic:blipFill>
+                    <a:blip r:embed="rId12"/>
+                    <a:stretch>
+                      <a:fillRect/>
+                    </a:stretch>
+                  </pic:blipFill>
+                  <pic:spPr>
+                    <a:xfrm>
+                      <a:off x="0" y="0"/>
+                      <a:ext cx="4124325" cy="2743200"/>
+                    </a:xfrm>
+                    <a:prstGeom prst="rect">
+                      <a:avLst/>
+                    </a:prstGeom>
+                  </pic:spPr>
+                </pic:pic>
+              </a:graphicData>
+            </a:graphic>
+          </wp:inline>
+        </w:drawing>
+      </w:r>
+    </w:p>
+    <w:p>
+      <w:pPr>
+        <w:widowControl/>
+        <w:wordWrap/>
+        <w:autoSpaceDE/>
+        <w:autoSpaceDN/>
+        <w:ind w:left="1160"/>
+        <w:rPr>
+          <w:rFonts w:hint="eastAsia"/>
+          <w:sz w:val="24"/>
+          <w:szCs w:val="24"/>
+        </w:rPr>
+      </w:pPr>
+      <w:r>
+        <w:rPr>
+          <w:rFonts w:hint="eastAsia"/>
+          <w:sz w:val="24"/>
+          <w:szCs w:val="24"/>
+        </w:rPr>
+        <w:t xml:space="preserve">- 일반적으로 기본적인 </w:t>
+      </w:r>
+      <w:r>
+        <w:rPr>
+          <w:sz w:val="24"/>
+          <w:szCs w:val="24"/>
+        </w:rPr>
+        <w:t>draw</w:t>
+      </w:r>
+      <w:r>
+        <w:rPr>
+          <w:rFonts w:hint="eastAsia"/>
+          <w:sz w:val="24"/>
+          <w:szCs w:val="24"/>
+        </w:rPr>
+        <w:t xml:space="preserve">함수만 존재하며 </w:t>
+      </w:r>
+      <w:r>
+        <w:rPr>
+          <w:sz w:val="24"/>
+          <w:szCs w:val="24"/>
+        </w:rPr>
+        <w:t>circle</w:t>
+      </w:r>
+      <w:r>
+        <w:rPr>
+          <w:rFonts w:hint="eastAsia"/>
+          <w:sz w:val="24"/>
+          <w:szCs w:val="24"/>
+        </w:rPr>
+        <w:t xml:space="preserve">과 </w:t>
+      </w:r>
+      <w:r>
+        <w:rPr>
+          <w:sz w:val="24"/>
+          <w:szCs w:val="24"/>
+        </w:rPr>
+        <w:t xml:space="preserve">sphere </w:t>
+      </w:r>
+      <w:r>
+        <w:rPr>
+          <w:rFonts w:hint="eastAsia"/>
+          <w:sz w:val="24"/>
+          <w:szCs w:val="24"/>
+        </w:rPr>
+        <w:t xml:space="preserve">같은 경우 </w:t>
+      </w:r>
+      <w:proofErr w:type="spellStart"/>
+      <w:r>
+        <w:rPr>
+          <w:rFonts w:hint="eastAsia"/>
+          <w:sz w:val="24"/>
+          <w:szCs w:val="24"/>
+        </w:rPr>
+        <w:t>다른도형의</w:t>
+      </w:r>
+      <w:proofErr w:type="spellEnd"/>
+      <w:r>
+        <w:rPr>
+          <w:rFonts w:hint="eastAsia"/>
+          <w:sz w:val="24"/>
+          <w:szCs w:val="24"/>
+        </w:rPr>
+        <w:t xml:space="preserve"> 기본 </w:t>
+      </w:r>
+      <w:r>
+        <w:rPr>
+          <w:sz w:val="24"/>
+          <w:szCs w:val="24"/>
+        </w:rPr>
+        <w:t>vertex</w:t>
+      </w:r>
+      <w:r>
+        <w:rPr>
+          <w:rFonts w:hint="eastAsia"/>
+          <w:sz w:val="24"/>
+          <w:szCs w:val="24"/>
+        </w:rPr>
+        <w:t xml:space="preserve">가 되므로 </w:t>
+      </w:r>
+      <w:r>
+        <w:rPr>
+          <w:sz w:val="24"/>
+          <w:szCs w:val="24"/>
+        </w:rPr>
+        <w:t>vertex</w:t>
+      </w:r>
+      <w:r>
+        <w:rPr>
+          <w:rFonts w:hint="eastAsia"/>
+          <w:sz w:val="24"/>
+          <w:szCs w:val="24"/>
+        </w:rPr>
+        <w:t>를 만들어 주어야한다.</w:t>
       </w:r>
     </w:p>
     <w:p>
@@ -2685,11 +3598,122 @@
         <w:autoSpaceDN/>
         <w:ind w:leftChars="0"/>
         <w:rPr>
-          <w:rFonts w:hint="eastAsia"/>
-          <w:sz w:val="28"/>
-          <w:szCs w:val="28"/>
-        </w:rPr>
-      </w:pPr>
+          <w:sz w:val="24"/>
+          <w:szCs w:val="24"/>
+        </w:rPr>
+      </w:pPr>
+      <w:r>
+        <w:rPr>
+          <w:rFonts w:hint="eastAsia"/>
+          <w:sz w:val="24"/>
+          <w:szCs w:val="24"/>
+        </w:rPr>
+        <w:t>마우스 드래그 인식과 인식 영역 설정</w:t>
+      </w:r>
+    </w:p>
+    <w:p>
+      <w:pPr>
+        <w:pStyle w:val="a3"/>
+        <w:widowControl/>
+        <w:wordWrap/>
+        <w:autoSpaceDE/>
+        <w:autoSpaceDN/>
+        <w:ind w:leftChars="0" w:left="1160"/>
+        <w:rPr>
+          <w:rFonts w:hint="eastAsia"/>
+          <w:sz w:val="24"/>
+          <w:szCs w:val="24"/>
+        </w:rPr>
+      </w:pPr>
+    </w:p>
+    <w:p>
+      <w:pPr>
+        <w:pStyle w:val="a3"/>
+        <w:widowControl/>
+        <w:numPr>
+          <w:ilvl w:val="0"/>
+          <w:numId w:val="10"/>
+        </w:numPr>
+        <w:wordWrap/>
+        <w:autoSpaceDE/>
+        <w:autoSpaceDN/>
+        <w:ind w:leftChars="0"/>
+        <w:rPr>
+          <w:sz w:val="24"/>
+          <w:szCs w:val="24"/>
+        </w:rPr>
+      </w:pPr>
+      <w:proofErr w:type="spellStart"/>
+      <w:r>
+        <w:rPr>
+          <w:sz w:val="24"/>
+          <w:szCs w:val="24"/>
+        </w:rPr>
+        <w:t>A</w:t>
+      </w:r>
+      <w:r>
+        <w:rPr>
+          <w:rFonts w:hint="eastAsia"/>
+          <w:sz w:val="24"/>
+          <w:szCs w:val="24"/>
+        </w:rPr>
+        <w:t>cter</w:t>
+      </w:r>
+      <w:proofErr w:type="spellEnd"/>
+      <w:r>
+        <w:rPr>
+          <w:sz w:val="24"/>
+          <w:szCs w:val="24"/>
+        </w:rPr>
+        <w:t xml:space="preserve"> </w:t>
+      </w:r>
+      <w:r>
+        <w:rPr>
+          <w:rFonts w:hint="eastAsia"/>
+          <w:sz w:val="24"/>
+          <w:szCs w:val="24"/>
+        </w:rPr>
+        <w:t>움직임</w:t>
+      </w:r>
+    </w:p>
+    <w:p>
+      <w:pPr>
+        <w:pStyle w:val="a3"/>
+        <w:rPr>
+          <w:rFonts w:hint="eastAsia"/>
+          <w:sz w:val="24"/>
+          <w:szCs w:val="24"/>
+        </w:rPr>
+      </w:pPr>
+    </w:p>
+    <w:p>
+      <w:pPr>
+        <w:pStyle w:val="a3"/>
+        <w:widowControl/>
+        <w:numPr>
+          <w:ilvl w:val="0"/>
+          <w:numId w:val="10"/>
+        </w:numPr>
+        <w:wordWrap/>
+        <w:autoSpaceDE/>
+        <w:autoSpaceDN/>
+        <w:ind w:leftChars="0"/>
+        <w:rPr>
+          <w:rFonts w:hint="eastAsia"/>
+          <w:sz w:val="24"/>
+          <w:szCs w:val="24"/>
+        </w:rPr>
+      </w:pPr>
+      <w:r>
+        <w:rPr>
+          <w:rFonts w:hint="eastAsia"/>
+          <w:sz w:val="24"/>
+          <w:szCs w:val="24"/>
+        </w:rPr>
+        <w:t>빛 효과</w:t>
+      </w:r>
+      <w:bookmarkStart w:id="0" w:name="_GoBack"/>
+      <w:bookmarkEnd w:id="0"/>
     </w:p>
     <w:sectPr>
       <w:pgSz w:w="11906" w:h="16838"/>
@@ -2704,6 +3728,119 @@
 <file path=word/numbering.xml><?xml version="1.0" encoding="utf-8"?>
 <w:numbering xmlns:wpc="http://schemas.microsoft.com/office/word/2010/wordprocessingCanvas" xmlns:cx="http://schemas.microsoft.com/office/drawing/2014/chartex" xmlns:mc="http://schemas.openxmlformats.org/markup-compatibility/2006" xmlns:o="urn:schemas-microsoft-com:office:office" xmlns:r="http://schemas.openxmlformats.org/officeDocument/2006/relationships" xmlns:m="http://schemas.openxmlformats.org/officeDocument/2006/math" xmlns:v="urn:schemas-microsoft-com:vml" xmlns:wp14="http://schemas.microsoft.com/office/word/2010/wordprocessingDrawing" xmlns:wp="http://schemas.openxmlformats.org/drawingml/2006/wordprocessingDrawing" xmlns:w10="urn:schemas-microsoft-com:office:word" xmlns:w="http://schemas.openxmlformats.org/wordprocessingml/2006/main" xmlns:w14="http://schemas.microsoft.com/office/word/2010/wordml" xmlns:w15="http://schemas.microsoft.com/office/word/2012/wordml" xmlns:w16se="http://schemas.microsoft.com/office/word/2015/wordml/symex" xmlns:wpg="http://schemas.microsoft.com/office/word/2010/wordprocessingGroup" xmlns:wpi="http://schemas.microsoft.com/office/word/2010/wordprocessingInk" xmlns:wne="http://schemas.microsoft.com/office/word/2006/wordml" xmlns:wps="http://schemas.microsoft.com/office/word/2010/wordprocessingShape" mc:Ignorable="w14 w15 w16se wp14">
   <w:abstractNum w:abstractNumId="0" w15:restartNumberingAfterBreak="0">
+    <w:nsid w:val="13B95990"/>
+    <w:multiLevelType w:val="hybridMultilevel"/>
+    <w:tmpl w:val="4700614E"/>
+    <w:lvl w:ilvl="0" w:tplc="04090001">
+      <w:start w:val="1"/>
+      <w:numFmt w:val="bullet"/>
+      <w:lvlText w:val=""/>
+      <w:lvlJc w:val="left"/>
+      <w:pPr>
+        <w:ind w:left="1560" w:hanging="400"/>
+      </w:pPr>
+      <w:rPr>
+        <w:rFonts w:ascii="Wingdings" w:hAnsi="Wingdings" w:hint="default"/>
+      </w:rPr>
+    </w:lvl>
+    <w:lvl w:ilvl="1" w:tplc="04090003" w:tentative="1">
+      <w:start w:val="1"/>
+      <w:numFmt w:val="bullet"/>
+      <w:lvlText w:val=""/>
+      <w:lvlJc w:val="left"/>
+      <w:pPr>
+        <w:ind w:left="1960" w:hanging="400"/>
+      </w:pPr>
+      <w:rPr>
+        <w:rFonts w:ascii="Wingdings" w:hAnsi="Wingdings" w:hint="default"/>
+      </w:rPr>
+    </w:lvl>
+    <w:lvl w:ilvl="2" w:tplc="04090005" w:tentative="1">
+      <w:start w:val="1"/>
+      <w:numFmt w:val="bullet"/>
+      <w:lvlText w:val=""/>
+      <w:lvlJc w:val="left"/>
+      <w:pPr>
+        <w:ind w:left="2360" w:hanging="400"/>
+      </w:pPr>
+      <w:rPr>
+        <w:rFonts w:ascii="Wingdings" w:hAnsi="Wingdings" w:hint="default"/>
+      </w:rPr>
+    </w:lvl>
+    <w:lvl w:ilvl="3" w:tplc="04090001" w:tentative="1">
+      <w:start w:val="1"/>
+      <w:numFmt w:val="bullet"/>
+      <w:lvlText w:val=""/>
+      <w:lvlJc w:val="left"/>
+      <w:pPr>
+        <w:ind w:left="2760" w:hanging="400"/>
+      </w:pPr>
+      <w:rPr>
+        <w:rFonts w:ascii="Wingdings" w:hAnsi="Wingdings" w:hint="default"/>
+      </w:rPr>
+    </w:lvl>
+    <w:lvl w:ilvl="4" w:tplc="04090003" w:tentative="1">
+      <w:start w:val="1"/>
+      <w:numFmt w:val="bullet"/>
+      <w:lvlText w:val=""/>
+      <w:lvlJc w:val="left"/>
+      <w:pPr>
+        <w:ind w:left="3160" w:hanging="400"/>
+      </w:pPr>
+      <w:rPr>
+        <w:rFonts w:ascii="Wingdings" w:hAnsi="Wingdings" w:hint="default"/>
+      </w:rPr>
+    </w:lvl>
+    <w:lvl w:ilvl="5" w:tplc="04090005" w:tentative="1">
+      <w:start w:val="1"/>
+      <w:numFmt w:val="bullet"/>
+      <w:lvlText w:val=""/>
+      <w:lvlJc w:val="left"/>
+      <w:pPr>
+        <w:ind w:left="3560" w:hanging="400"/>
+      </w:pPr>
+      <w:rPr>
+        <w:rFonts w:ascii="Wingdings" w:hAnsi="Wingdings" w:hint="default"/>
+      </w:rPr>
+    </w:lvl>
+    <w:lvl w:ilvl="6" w:tplc="04090001" w:tentative="1">
+      <w:start w:val="1"/>
+      <w:numFmt w:val="bullet"/>
+      <w:lvlText w:val=""/>
+      <w:lvlJc w:val="left"/>
+      <w:pPr>
+        <w:ind w:left="3960" w:hanging="400"/>
+      </w:pPr>
+      <w:rPr>
+        <w:rFonts w:ascii="Wingdings" w:hAnsi="Wingdings" w:hint="default"/>
+      </w:rPr>
+    </w:lvl>
+    <w:lvl w:ilvl="7" w:tplc="04090003" w:tentative="1">
+      <w:start w:val="1"/>
+      <w:numFmt w:val="bullet"/>
+      <w:lvlText w:val=""/>
+      <w:lvlJc w:val="left"/>
+      <w:pPr>
+        <w:ind w:left="4360" w:hanging="400"/>
+      </w:pPr>
+      <w:rPr>
+        <w:rFonts w:ascii="Wingdings" w:hAnsi="Wingdings" w:hint="default"/>
+      </w:rPr>
+    </w:lvl>
+    <w:lvl w:ilvl="8" w:tplc="04090005" w:tentative="1">
+      <w:start w:val="1"/>
+      <w:numFmt w:val="bullet"/>
+      <w:lvlText w:val=""/>
+      <w:lvlJc w:val="left"/>
+      <w:pPr>
+        <w:ind w:left="4760" w:hanging="400"/>
+      </w:pPr>
+      <w:rPr>
+        <w:rFonts w:ascii="Wingdings" w:hAnsi="Wingdings" w:hint="default"/>
+      </w:rPr>
+    </w:lvl>
+  </w:abstractNum>
+  <w:abstractNum w:abstractNumId="1" w15:restartNumberingAfterBreak="0">
     <w:nsid w:val="14BE5F48"/>
     <w:multiLevelType w:val="hybridMultilevel"/>
     <w:tmpl w:val="E2AA2F16"/>
@@ -2816,7 +3953,7 @@
       </w:rPr>
     </w:lvl>
   </w:abstractNum>
-  <w:abstractNum w:abstractNumId="1" w15:restartNumberingAfterBreak="0">
+  <w:abstractNum w:abstractNumId="2" w15:restartNumberingAfterBreak="0">
     <w:nsid w:val="14D56D34"/>
     <w:multiLevelType w:val="hybridMultilevel"/>
     <w:tmpl w:val="81CCE544"/>
@@ -2826,7 +3963,7 @@
       <w:lvlText w:val=""/>
       <w:lvlJc w:val="left"/>
       <w:pPr>
-        <w:ind w:left="2000" w:hanging="400"/>
+        <w:ind w:left="1560" w:hanging="400"/>
       </w:pPr>
       <w:rPr>
         <w:rFonts w:ascii="Wingdings" w:hAnsi="Wingdings" w:hint="default"/>
@@ -2838,7 +3975,7 @@
       <w:lvlText w:val=""/>
       <w:lvlJc w:val="left"/>
       <w:pPr>
-        <w:ind w:left="2400" w:hanging="400"/>
+        <w:ind w:left="1960" w:hanging="400"/>
       </w:pPr>
       <w:rPr>
         <w:rFonts w:ascii="Wingdings" w:hAnsi="Wingdings" w:hint="default"/>
@@ -2850,7 +3987,7 @@
       <w:lvlText w:val=""/>
       <w:lvlJc w:val="left"/>
       <w:pPr>
-        <w:ind w:left="2800" w:hanging="400"/>
+        <w:ind w:left="2360" w:hanging="400"/>
       </w:pPr>
       <w:rPr>
         <w:rFonts w:ascii="Wingdings" w:hAnsi="Wingdings" w:hint="default"/>
@@ -2862,7 +3999,7 @@
       <w:lvlText w:val=""/>
       <w:lvlJc w:val="left"/>
       <w:pPr>
-        <w:ind w:left="3200" w:hanging="400"/>
+        <w:ind w:left="2760" w:hanging="400"/>
       </w:pPr>
       <w:rPr>
         <w:rFonts w:ascii="Wingdings" w:hAnsi="Wingdings" w:hint="default"/>
@@ -2874,7 +4011,7 @@
       <w:lvlText w:val=""/>
       <w:lvlJc w:val="left"/>
       <w:pPr>
-        <w:ind w:left="3600" w:hanging="400"/>
+        <w:ind w:left="3160" w:hanging="400"/>
       </w:pPr>
       <w:rPr>
         <w:rFonts w:ascii="Wingdings" w:hAnsi="Wingdings" w:hint="default"/>
@@ -2886,7 +4023,7 @@
       <w:lvlText w:val=""/>
       <w:lvlJc w:val="left"/>
       <w:pPr>
-        <w:ind w:left="4000" w:hanging="400"/>
+        <w:ind w:left="3560" w:hanging="400"/>
       </w:pPr>
       <w:rPr>
         <w:rFonts w:ascii="Wingdings" w:hAnsi="Wingdings" w:hint="default"/>
@@ -2898,7 +4035,7 @@
       <w:lvlText w:val=""/>
       <w:lvlJc w:val="left"/>
       <w:pPr>
-        <w:ind w:left="4400" w:hanging="400"/>
+        <w:ind w:left="3960" w:hanging="400"/>
       </w:pPr>
       <w:rPr>
         <w:rFonts w:ascii="Wingdings" w:hAnsi="Wingdings" w:hint="default"/>
@@ -2910,7 +4047,7 @@
       <w:lvlText w:val=""/>
       <w:lvlJc w:val="left"/>
       <w:pPr>
-        <w:ind w:left="4800" w:hanging="400"/>
+        <w:ind w:left="4360" w:hanging="400"/>
       </w:pPr>
       <w:rPr>
         <w:rFonts w:ascii="Wingdings" w:hAnsi="Wingdings" w:hint="default"/>
@@ -2922,14 +4059,14 @@
       <w:lvlText w:val=""/>
       <w:lvlJc w:val="left"/>
       <w:pPr>
-        <w:ind w:left="5200" w:hanging="400"/>
+        <w:ind w:left="4760" w:hanging="400"/>
       </w:pPr>
       <w:rPr>
         <w:rFonts w:ascii="Wingdings" w:hAnsi="Wingdings" w:hint="default"/>
       </w:rPr>
     </w:lvl>
   </w:abstractNum>
-  <w:abstractNum w:abstractNumId="2" w15:restartNumberingAfterBreak="0">
+  <w:abstractNum w:abstractNumId="3" w15:restartNumberingAfterBreak="0">
     <w:nsid w:val="17007DFF"/>
     <w:multiLevelType w:val="hybridMultilevel"/>
     <w:tmpl w:val="0EC01A62"/>
@@ -3018,7 +4155,7 @@
       </w:pPr>
     </w:lvl>
   </w:abstractNum>
-  <w:abstractNum w:abstractNumId="3" w15:restartNumberingAfterBreak="0">
+  <w:abstractNum w:abstractNumId="4" w15:restartNumberingAfterBreak="0">
     <w:nsid w:val="1D310AB3"/>
     <w:multiLevelType w:val="hybridMultilevel"/>
     <w:tmpl w:val="A7921750"/>
@@ -3107,7 +4244,7 @@
       </w:pPr>
     </w:lvl>
   </w:abstractNum>
-  <w:abstractNum w:abstractNumId="4" w15:restartNumberingAfterBreak="0">
+  <w:abstractNum w:abstractNumId="5" w15:restartNumberingAfterBreak="0">
     <w:nsid w:val="1EA66C18"/>
     <w:multiLevelType w:val="hybridMultilevel"/>
     <w:tmpl w:val="F98E8918"/>
@@ -3221,7 +4358,7 @@
       </w:rPr>
     </w:lvl>
   </w:abstractNum>
-  <w:abstractNum w:abstractNumId="5" w15:restartNumberingAfterBreak="0">
+  <w:abstractNum w:abstractNumId="6" w15:restartNumberingAfterBreak="0">
     <w:nsid w:val="2E582D7B"/>
     <w:multiLevelType w:val="hybridMultilevel"/>
     <w:tmpl w:val="F5A42A9C"/>
@@ -3231,7 +4368,7 @@
       <w:lvlText w:val=""/>
       <w:lvlJc w:val="left"/>
       <w:pPr>
-        <w:ind w:left="2000" w:hanging="400"/>
+        <w:ind w:left="1560" w:hanging="400"/>
       </w:pPr>
       <w:rPr>
         <w:rFonts w:ascii="Wingdings" w:hAnsi="Wingdings" w:hint="default"/>
@@ -3243,7 +4380,7 @@
       <w:lvlText w:val=""/>
       <w:lvlJc w:val="left"/>
       <w:pPr>
-        <w:ind w:left="2400" w:hanging="400"/>
+        <w:ind w:left="1960" w:hanging="400"/>
       </w:pPr>
       <w:rPr>
         <w:rFonts w:ascii="Wingdings" w:hAnsi="Wingdings" w:hint="default"/>
@@ -3255,7 +4392,7 @@
       <w:lvlText w:val=""/>
       <w:lvlJc w:val="left"/>
       <w:pPr>
-        <w:ind w:left="2800" w:hanging="400"/>
+        <w:ind w:left="2360" w:hanging="400"/>
       </w:pPr>
       <w:rPr>
         <w:rFonts w:ascii="Wingdings" w:hAnsi="Wingdings" w:hint="default"/>
@@ -3267,7 +4404,7 @@
       <w:lvlText w:val=""/>
       <w:lvlJc w:val="left"/>
       <w:pPr>
-        <w:ind w:left="3200" w:hanging="400"/>
+        <w:ind w:left="2760" w:hanging="400"/>
       </w:pPr>
       <w:rPr>
         <w:rFonts w:ascii="Wingdings" w:hAnsi="Wingdings" w:hint="default"/>
@@ -3279,7 +4416,7 @@
       <w:lvlText w:val=""/>
       <w:lvlJc w:val="left"/>
       <w:pPr>
-        <w:ind w:left="3600" w:hanging="400"/>
+        <w:ind w:left="3160" w:hanging="400"/>
       </w:pPr>
       <w:rPr>
         <w:rFonts w:ascii="Wingdings" w:hAnsi="Wingdings" w:hint="default"/>
@@ -3291,7 +4428,7 @@
       <w:lvlText w:val=""/>
       <w:lvlJc w:val="left"/>
       <w:pPr>
-        <w:ind w:left="4000" w:hanging="400"/>
+        <w:ind w:left="3560" w:hanging="400"/>
       </w:pPr>
       <w:rPr>
         <w:rFonts w:ascii="Wingdings" w:hAnsi="Wingdings" w:hint="default"/>
@@ -3303,7 +4440,7 @@
       <w:lvlText w:val=""/>
       <w:lvlJc w:val="left"/>
       <w:pPr>
-        <w:ind w:left="4400" w:hanging="400"/>
+        <w:ind w:left="3960" w:hanging="400"/>
       </w:pPr>
       <w:rPr>
         <w:rFonts w:ascii="Wingdings" w:hAnsi="Wingdings" w:hint="default"/>
@@ -3315,7 +4452,7 @@
       <w:lvlText w:val=""/>
       <w:lvlJc w:val="left"/>
       <w:pPr>
-        <w:ind w:left="4800" w:hanging="400"/>
+        <w:ind w:left="4360" w:hanging="400"/>
       </w:pPr>
       <w:rPr>
         <w:rFonts w:ascii="Wingdings" w:hAnsi="Wingdings" w:hint="default"/>
@@ -3327,14 +4464,14 @@
       <w:lvlText w:val=""/>
       <w:lvlJc w:val="left"/>
       <w:pPr>
-        <w:ind w:left="5200" w:hanging="400"/>
+        <w:ind w:left="4760" w:hanging="400"/>
       </w:pPr>
       <w:rPr>
         <w:rFonts w:ascii="Wingdings" w:hAnsi="Wingdings" w:hint="default"/>
       </w:rPr>
     </w:lvl>
   </w:abstractNum>
-  <w:abstractNum w:abstractNumId="6" w15:restartNumberingAfterBreak="0">
+  <w:abstractNum w:abstractNumId="7" w15:restartNumberingAfterBreak="0">
     <w:nsid w:val="495A5130"/>
     <w:multiLevelType w:val="hybridMultilevel"/>
     <w:tmpl w:val="012E9B14"/>
@@ -3447,7 +4584,7 @@
       </w:rPr>
     </w:lvl>
   </w:abstractNum>
-  <w:abstractNum w:abstractNumId="7" w15:restartNumberingAfterBreak="0">
+  <w:abstractNum w:abstractNumId="8" w15:restartNumberingAfterBreak="0">
     <w:nsid w:val="4A9C7815"/>
     <w:multiLevelType w:val="hybridMultilevel"/>
     <w:tmpl w:val="CD9A0886"/>
@@ -3560,7 +4697,7 @@
       </w:rPr>
     </w:lvl>
   </w:abstractNum>
-  <w:abstractNum w:abstractNumId="8" w15:restartNumberingAfterBreak="0">
+  <w:abstractNum w:abstractNumId="9" w15:restartNumberingAfterBreak="0">
     <w:nsid w:val="582246D6"/>
     <w:multiLevelType w:val="hybridMultilevel"/>
     <w:tmpl w:val="0C184416"/>
@@ -3570,7 +4707,7 @@
       <w:lvlText w:val="%1)"/>
       <w:lvlJc w:val="left"/>
       <w:pPr>
-        <w:ind w:left="1480" w:hanging="360"/>
+        <w:ind w:left="1160" w:hanging="360"/>
       </w:pPr>
       <w:rPr>
         <w:rFonts w:hint="eastAsia"/>
@@ -3583,7 +4720,7 @@
       <w:lvlText w:val="%2."/>
       <w:lvlJc w:val="left"/>
       <w:pPr>
-        <w:ind w:left="1920" w:hanging="400"/>
+        <w:ind w:left="1600" w:hanging="400"/>
       </w:pPr>
     </w:lvl>
     <w:lvl w:ilvl="2" w:tplc="0409001B" w:tentative="1">
@@ -3592,7 +4729,7 @@
       <w:lvlText w:val="%3."/>
       <w:lvlJc w:val="right"/>
       <w:pPr>
-        <w:ind w:left="2320" w:hanging="400"/>
+        <w:ind w:left="2000" w:hanging="400"/>
       </w:pPr>
     </w:lvl>
     <w:lvl w:ilvl="3" w:tplc="0409000F" w:tentative="1">
@@ -3601,7 +4738,7 @@
       <w:lvlText w:val="%4."/>
       <w:lvlJc w:val="left"/>
       <w:pPr>
-        <w:ind w:left="2720" w:hanging="400"/>
+        <w:ind w:left="2400" w:hanging="400"/>
       </w:pPr>
     </w:lvl>
     <w:lvl w:ilvl="4" w:tplc="04090019" w:tentative="1">
@@ -3610,7 +4747,7 @@
       <w:lvlText w:val="%5."/>
       <w:lvlJc w:val="left"/>
       <w:pPr>
-        <w:ind w:left="3120" w:hanging="400"/>
+        <w:ind w:left="2800" w:hanging="400"/>
       </w:pPr>
     </w:lvl>
     <w:lvl w:ilvl="5" w:tplc="0409001B" w:tentative="1">
@@ -3619,7 +4756,7 @@
       <w:lvlText w:val="%6."/>
       <w:lvlJc w:val="right"/>
       <w:pPr>
-        <w:ind w:left="3520" w:hanging="400"/>
+        <w:ind w:left="3200" w:hanging="400"/>
       </w:pPr>
     </w:lvl>
     <w:lvl w:ilvl="6" w:tplc="0409000F" w:tentative="1">
@@ -3628,7 +4765,7 @@
       <w:lvlText w:val="%7."/>
       <w:lvlJc w:val="left"/>
       <w:pPr>
-        <w:ind w:left="3920" w:hanging="400"/>
+        <w:ind w:left="3600" w:hanging="400"/>
       </w:pPr>
     </w:lvl>
     <w:lvl w:ilvl="7" w:tplc="04090019" w:tentative="1">
@@ -3637,7 +4774,7 @@
       <w:lvlText w:val="%8."/>
       <w:lvlJc w:val="left"/>
       <w:pPr>
-        <w:ind w:left="4320" w:hanging="400"/>
+        <w:ind w:left="4000" w:hanging="400"/>
       </w:pPr>
     </w:lvl>
     <w:lvl w:ilvl="8" w:tplc="0409001B" w:tentative="1">
@@ -3646,11 +4783,11 @@
       <w:lvlText w:val="%9."/>
       <w:lvlJc w:val="right"/>
       <w:pPr>
-        <w:ind w:left="4720" w:hanging="400"/>
+        <w:ind w:left="4400" w:hanging="400"/>
       </w:pPr>
     </w:lvl>
   </w:abstractNum>
-  <w:abstractNum w:abstractNumId="9" w15:restartNumberingAfterBreak="0">
+  <w:abstractNum w:abstractNumId="10" w15:restartNumberingAfterBreak="0">
     <w:nsid w:val="5EC9152D"/>
     <w:multiLevelType w:val="hybridMultilevel"/>
     <w:tmpl w:val="2DA0D752"/>
@@ -3763,7 +4900,7 @@
       </w:rPr>
     </w:lvl>
   </w:abstractNum>
-  <w:abstractNum w:abstractNumId="10" w15:restartNumberingAfterBreak="0">
+  <w:abstractNum w:abstractNumId="11" w15:restartNumberingAfterBreak="0">
     <w:nsid w:val="6E3F3EC9"/>
     <w:multiLevelType w:val="hybridMultilevel"/>
     <w:tmpl w:val="BB74F524"/>
@@ -3852,7 +4989,7 @@
       </w:pPr>
     </w:lvl>
   </w:abstractNum>
-  <w:abstractNum w:abstractNumId="11" w15:restartNumberingAfterBreak="0">
+  <w:abstractNum w:abstractNumId="12" w15:restartNumberingAfterBreak="0">
     <w:nsid w:val="77C22E1A"/>
     <w:multiLevelType w:val="hybridMultilevel"/>
     <w:tmpl w:val="728AB6BC"/>
@@ -3967,40 +5104,43 @@
     </w:lvl>
   </w:abstractNum>
   <w:num w:numId="1">
+    <w:abstractNumId w:val="11"/>
+  </w:num>
+  <w:num w:numId="2">
+    <w:abstractNumId w:val="8"/>
+  </w:num>
+  <w:num w:numId="3">
+    <w:abstractNumId w:val="4"/>
+  </w:num>
+  <w:num w:numId="4">
+    <w:abstractNumId w:val="5"/>
+  </w:num>
+  <w:num w:numId="5">
+    <w:abstractNumId w:val="12"/>
+  </w:num>
+  <w:num w:numId="6">
+    <w:abstractNumId w:val="1"/>
+  </w:num>
+  <w:num w:numId="7">
+    <w:abstractNumId w:val="7"/>
+  </w:num>
+  <w:num w:numId="8">
     <w:abstractNumId w:val="10"/>
   </w:num>
-  <w:num w:numId="2">
-    <w:abstractNumId w:val="7"/>
-  </w:num>
-  <w:num w:numId="3">
+  <w:num w:numId="9">
     <w:abstractNumId w:val="3"/>
   </w:num>
-  <w:num w:numId="4">
-    <w:abstractNumId w:val="4"/>
+  <w:num w:numId="10">
+    <w:abstractNumId w:val="9"/>
   </w:num>
-  <w:num w:numId="5">
-    <w:abstractNumId w:val="11"/>
+  <w:num w:numId="11">
+    <w:abstractNumId w:val="2"/>
   </w:num>
-  <w:num w:numId="6">
-    <w:abstractNumId w:val="0"/>
-  </w:num>
-  <w:num w:numId="7">
+  <w:num w:numId="12">
     <w:abstractNumId w:val="6"/>
   </w:num>
-  <w:num w:numId="8">
-    <w:abstractNumId w:val="9"/>
-  </w:num>
-  <w:num w:numId="9">
-    <w:abstractNumId w:val="2"/>
-  </w:num>
-  <w:num w:numId="10">
-    <w:abstractNumId w:val="8"/>
-  </w:num>
-  <w:num w:numId="11">
-    <w:abstractNumId w:val="1"/>
-  </w:num>
-  <w:num w:numId="12">
-    <w:abstractNumId w:val="5"/>
+  <w:num w:numId="13">
+    <w:abstractNumId w:val="0"/>
   </w:num>
 </w:numbering>
 </file>

</xml_diff>